<commit_message>
added 70% model, updated image processing
</commit_message>
<xml_diff>
--- a/backend/hasy-alphanum/log.docx
+++ b/backend/hasy-alphanum/log.docx
@@ -6,8 +6,6 @@
       <w:r>
         <w:t>First iteration</w:t>
       </w:r>
-      <w:bookmarkStart w:id="0" w:name="_GoBack"/>
-      <w:bookmarkEnd w:id="0"/>
     </w:p>
     <w:p>
       <w:pPr>
@@ -98,6 +96,106 @@
           </wp:inline>
         </w:drawing>
       </w:r>
+    </w:p>
+    <w:p/>
+    <w:p>
+      <w:r>
+        <w:rPr>
+          <w:rFonts w:hint="eastAsia"/>
+        </w:rPr>
+        <w:t>Ite</w:t>
+      </w:r>
+      <w:r>
+        <w:t>ration 2</w:t>
+      </w:r>
+    </w:p>
+    <w:p>
+      <w:r>
+        <w:rPr>
+          <w:noProof/>
+        </w:rPr>
+        <w:lastRenderedPageBreak/>
+        <w:drawing>
+          <wp:inline distT="0" distB="0" distL="0" distR="0" wp14:anchorId="2BA393B2" wp14:editId="3D65E8A2">
+            <wp:extent cx="4733925" cy="6181725"/>
+            <wp:effectExtent l="0" t="0" r="9525" b="9525"/>
+            <wp:docPr id="3" name="Picture 3"/>
+            <wp:cNvGraphicFramePr>
+              <a:graphicFrameLocks xmlns:a="http://schemas.openxmlformats.org/drawingml/2006/main" noChangeAspect="1"/>
+            </wp:cNvGraphicFramePr>
+            <a:graphic xmlns:a="http://schemas.openxmlformats.org/drawingml/2006/main">
+              <a:graphicData uri="http://schemas.openxmlformats.org/drawingml/2006/picture">
+                <pic:pic xmlns:pic="http://schemas.openxmlformats.org/drawingml/2006/picture">
+                  <pic:nvPicPr>
+                    <pic:cNvPr id="1" name=""/>
+                    <pic:cNvPicPr/>
+                  </pic:nvPicPr>
+                  <pic:blipFill>
+                    <a:blip r:embed="rId6"/>
+                    <a:stretch>
+                      <a:fillRect/>
+                    </a:stretch>
+                  </pic:blipFill>
+                  <pic:spPr>
+                    <a:xfrm>
+                      <a:off x="0" y="0"/>
+                      <a:ext cx="4733925" cy="6181725"/>
+                    </a:xfrm>
+                    <a:prstGeom prst="rect">
+                      <a:avLst/>
+                    </a:prstGeom>
+                  </pic:spPr>
+                </pic:pic>
+              </a:graphicData>
+            </a:graphic>
+          </wp:inline>
+        </w:drawing>
+      </w:r>
+    </w:p>
+    <w:p>
+      <w:r>
+        <w:rPr>
+          <w:noProof/>
+        </w:rPr>
+        <w:lastRenderedPageBreak/>
+        <w:drawing>
+          <wp:inline distT="0" distB="0" distL="0" distR="0" wp14:anchorId="01B7F83E" wp14:editId="09BB1494">
+            <wp:extent cx="4229100" cy="5448300"/>
+            <wp:effectExtent l="0" t="0" r="0" b="0"/>
+            <wp:docPr id="4" name="Picture 4"/>
+            <wp:cNvGraphicFramePr>
+              <a:graphicFrameLocks xmlns:a="http://schemas.openxmlformats.org/drawingml/2006/main" noChangeAspect="1"/>
+            </wp:cNvGraphicFramePr>
+            <a:graphic xmlns:a="http://schemas.openxmlformats.org/drawingml/2006/main">
+              <a:graphicData uri="http://schemas.openxmlformats.org/drawingml/2006/picture">
+                <pic:pic xmlns:pic="http://schemas.openxmlformats.org/drawingml/2006/picture">
+                  <pic:nvPicPr>
+                    <pic:cNvPr id="1" name=""/>
+                    <pic:cNvPicPr/>
+                  </pic:nvPicPr>
+                  <pic:blipFill>
+                    <a:blip r:embed="rId7"/>
+                    <a:stretch>
+                      <a:fillRect/>
+                    </a:stretch>
+                  </pic:blipFill>
+                  <pic:spPr>
+                    <a:xfrm>
+                      <a:off x="0" y="0"/>
+                      <a:ext cx="4229100" cy="5448300"/>
+                    </a:xfrm>
+                    <a:prstGeom prst="rect">
+                      <a:avLst/>
+                    </a:prstGeom>
+                  </pic:spPr>
+                </pic:pic>
+              </a:graphicData>
+            </a:graphic>
+          </wp:inline>
+        </w:drawing>
+      </w:r>
+      <w:bookmarkStart w:id="0" w:name="_GoBack"/>
+      <w:bookmarkEnd w:id="0"/>
     </w:p>
     <w:sectPr>
       <w:pgSz w:w="12240" w:h="15840"/>
@@ -232,6 +330,7 @@
     <w:lsdException w:name="HTML Sample" w:semiHidden="1" w:unhideWhenUsed="1"/>
     <w:lsdException w:name="HTML Typewriter" w:semiHidden="1" w:unhideWhenUsed="1"/>
     <w:lsdException w:name="HTML Variable" w:semiHidden="1" w:unhideWhenUsed="1"/>
+    <w:lsdException w:name="Normal Table" w:semiHidden="1" w:unhideWhenUsed="1"/>
     <w:lsdException w:name="annotation subject" w:semiHidden="1" w:unhideWhenUsed="1"/>
     <w:lsdException w:name="No List" w:semiHidden="1" w:unhideWhenUsed="1"/>
     <w:lsdException w:name="Outline List 1" w:semiHidden="1" w:unhideWhenUsed="1"/>
@@ -278,8 +377,10 @@
     <w:lsdException w:name="Table Subtle 2" w:semiHidden="1" w:unhideWhenUsed="1"/>
     <w:lsdException w:name="Table Web 1" w:semiHidden="1" w:unhideWhenUsed="1"/>
     <w:lsdException w:name="Table Web 2" w:semiHidden="1" w:unhideWhenUsed="1"/>
+    <w:lsdException w:name="Table Web 3" w:semiHidden="1" w:unhideWhenUsed="1"/>
     <w:lsdException w:name="Balloon Text" w:semiHidden="1" w:unhideWhenUsed="1"/>
     <w:lsdException w:name="Table Grid" w:uiPriority="39"/>
+    <w:lsdException w:name="Table Theme" w:semiHidden="1" w:unhideWhenUsed="1"/>
     <w:lsdException w:name="Placeholder Text" w:semiHidden="1"/>
     <w:lsdException w:name="No Spacing" w:uiPriority="1" w:qFormat="1"/>
     <w:lsdException w:name="Light Shading" w:uiPriority="60"/>

</xml_diff>

<commit_message>
prediction working as expected
</commit_message>
<xml_diff>
--- a/backend/hasy-alphanum/log.docx
+++ b/backend/hasy-alphanum/log.docx
@@ -183,6 +183,96 @@
                     <a:xfrm>
                       <a:off x="0" y="0"/>
                       <a:ext cx="4229100" cy="5448300"/>
+                    </a:xfrm>
+                    <a:prstGeom prst="rect">
+                      <a:avLst/>
+                    </a:prstGeom>
+                  </pic:spPr>
+                </pic:pic>
+              </a:graphicData>
+            </a:graphic>
+          </wp:inline>
+        </w:drawing>
+      </w:r>
+    </w:p>
+    <w:p/>
+    <w:p>
+      <w:r>
+        <w:t xml:space="preserve">Iter3 </w:t>
+      </w:r>
+    </w:p>
+    <w:p>
+      <w:r>
+        <w:rPr>
+          <w:noProof/>
+        </w:rPr>
+        <w:lastRenderedPageBreak/>
+        <w:drawing>
+          <wp:inline distT="0" distB="0" distL="0" distR="0" wp14:anchorId="20020FCC" wp14:editId="0A24BF1C">
+            <wp:extent cx="5162550" cy="6677025"/>
+            <wp:effectExtent l="0" t="0" r="0" b="9525"/>
+            <wp:docPr id="5" name="Picture 5"/>
+            <wp:cNvGraphicFramePr>
+              <a:graphicFrameLocks xmlns:a="http://schemas.openxmlformats.org/drawingml/2006/main" noChangeAspect="1"/>
+            </wp:cNvGraphicFramePr>
+            <a:graphic xmlns:a="http://schemas.openxmlformats.org/drawingml/2006/main">
+              <a:graphicData uri="http://schemas.openxmlformats.org/drawingml/2006/picture">
+                <pic:pic xmlns:pic="http://schemas.openxmlformats.org/drawingml/2006/picture">
+                  <pic:nvPicPr>
+                    <pic:cNvPr id="1" name=""/>
+                    <pic:cNvPicPr/>
+                  </pic:nvPicPr>
+                  <pic:blipFill>
+                    <a:blip r:embed="rId8"/>
+                    <a:stretch>
+                      <a:fillRect/>
+                    </a:stretch>
+                  </pic:blipFill>
+                  <pic:spPr>
+                    <a:xfrm>
+                      <a:off x="0" y="0"/>
+                      <a:ext cx="5162550" cy="6677025"/>
+                    </a:xfrm>
+                    <a:prstGeom prst="rect">
+                      <a:avLst/>
+                    </a:prstGeom>
+                  </pic:spPr>
+                </pic:pic>
+              </a:graphicData>
+            </a:graphic>
+          </wp:inline>
+        </w:drawing>
+      </w:r>
+      <w:r>
+        <w:rPr>
+          <w:noProof/>
+        </w:rPr>
+        <w:lastRenderedPageBreak/>
+        <w:drawing>
+          <wp:inline distT="0" distB="0" distL="0" distR="0" wp14:anchorId="2BB426A8" wp14:editId="393BBD45">
+            <wp:extent cx="4143375" cy="5400675"/>
+            <wp:effectExtent l="0" t="0" r="9525" b="9525"/>
+            <wp:docPr id="6" name="Picture 6"/>
+            <wp:cNvGraphicFramePr>
+              <a:graphicFrameLocks xmlns:a="http://schemas.openxmlformats.org/drawingml/2006/main" noChangeAspect="1"/>
+            </wp:cNvGraphicFramePr>
+            <a:graphic xmlns:a="http://schemas.openxmlformats.org/drawingml/2006/main">
+              <a:graphicData uri="http://schemas.openxmlformats.org/drawingml/2006/picture">
+                <pic:pic xmlns:pic="http://schemas.openxmlformats.org/drawingml/2006/picture">
+                  <pic:nvPicPr>
+                    <pic:cNvPr id="1" name=""/>
+                    <pic:cNvPicPr/>
+                  </pic:nvPicPr>
+                  <pic:blipFill>
+                    <a:blip r:embed="rId9"/>
+                    <a:stretch>
+                      <a:fillRect/>
+                    </a:stretch>
+                  </pic:blipFill>
+                  <pic:spPr>
+                    <a:xfrm>
+                      <a:off x="0" y="0"/>
+                      <a:ext cx="4143375" cy="5400675"/>
                     </a:xfrm>
                     <a:prstGeom prst="rect">
                       <a:avLst/>

</xml_diff>

<commit_message>
fixed security warning, updated log
</commit_message>
<xml_diff>
--- a/backend/hasy-alphanum/log.docx
+++ b/backend/hasy-alphanum/log.docx
@@ -273,6 +273,104 @@
                     <a:xfrm>
                       <a:off x="0" y="0"/>
                       <a:ext cx="4143375" cy="5400675"/>
+                    </a:xfrm>
+                    <a:prstGeom prst="rect">
+                      <a:avLst/>
+                    </a:prstGeom>
+                  </pic:spPr>
+                </pic:pic>
+              </a:graphicData>
+            </a:graphic>
+          </wp:inline>
+        </w:drawing>
+      </w:r>
+    </w:p>
+    <w:p/>
+    <w:p>
+      <w:r>
+        <w:rPr>
+          <w:rFonts w:hint="eastAsia"/>
+        </w:rPr>
+        <w:t>VGG</w:t>
+      </w:r>
+      <w:r>
+        <w:t>19</w:t>
+      </w:r>
+    </w:p>
+    <w:p>
+      <w:r>
+        <w:rPr>
+          <w:noProof/>
+        </w:rPr>
+        <w:lastRenderedPageBreak/>
+        <w:drawing>
+          <wp:inline distT="0" distB="0" distL="0" distR="0" wp14:anchorId="42065794" wp14:editId="085A8F5A">
+            <wp:extent cx="4191000" cy="5343525"/>
+            <wp:effectExtent l="0" t="0" r="0" b="9525"/>
+            <wp:docPr id="7" name="Picture 7"/>
+            <wp:cNvGraphicFramePr>
+              <a:graphicFrameLocks xmlns:a="http://schemas.openxmlformats.org/drawingml/2006/main" noChangeAspect="1"/>
+            </wp:cNvGraphicFramePr>
+            <a:graphic xmlns:a="http://schemas.openxmlformats.org/drawingml/2006/main">
+              <a:graphicData uri="http://schemas.openxmlformats.org/drawingml/2006/picture">
+                <pic:pic xmlns:pic="http://schemas.openxmlformats.org/drawingml/2006/picture">
+                  <pic:nvPicPr>
+                    <pic:cNvPr id="1" name=""/>
+                    <pic:cNvPicPr/>
+                  </pic:nvPicPr>
+                  <pic:blipFill>
+                    <a:blip r:embed="rId10"/>
+                    <a:stretch>
+                      <a:fillRect/>
+                    </a:stretch>
+                  </pic:blipFill>
+                  <pic:spPr>
+                    <a:xfrm>
+                      <a:off x="0" y="0"/>
+                      <a:ext cx="4191000" cy="5343525"/>
+                    </a:xfrm>
+                    <a:prstGeom prst="rect">
+                      <a:avLst/>
+                    </a:prstGeom>
+                  </pic:spPr>
+                </pic:pic>
+              </a:graphicData>
+            </a:graphic>
+          </wp:inline>
+        </w:drawing>
+      </w:r>
+    </w:p>
+    <w:p>
+      <w:r>
+        <w:rPr>
+          <w:noProof/>
+        </w:rPr>
+        <w:lastRenderedPageBreak/>
+        <w:drawing>
+          <wp:inline distT="0" distB="0" distL="0" distR="0" wp14:anchorId="37DC64DE" wp14:editId="1D165E09">
+            <wp:extent cx="4819650" cy="6391275"/>
+            <wp:effectExtent l="0" t="0" r="0" b="9525"/>
+            <wp:docPr id="8" name="Picture 8"/>
+            <wp:cNvGraphicFramePr>
+              <a:graphicFrameLocks xmlns:a="http://schemas.openxmlformats.org/drawingml/2006/main" noChangeAspect="1"/>
+            </wp:cNvGraphicFramePr>
+            <a:graphic xmlns:a="http://schemas.openxmlformats.org/drawingml/2006/main">
+              <a:graphicData uri="http://schemas.openxmlformats.org/drawingml/2006/picture">
+                <pic:pic xmlns:pic="http://schemas.openxmlformats.org/drawingml/2006/picture">
+                  <pic:nvPicPr>
+                    <pic:cNvPr id="1" name=""/>
+                    <pic:cNvPicPr/>
+                  </pic:nvPicPr>
+                  <pic:blipFill>
+                    <a:blip r:embed="rId11"/>
+                    <a:stretch>
+                      <a:fillRect/>
+                    </a:stretch>
+                  </pic:blipFill>
+                  <pic:spPr>
+                    <a:xfrm>
+                      <a:off x="0" y="0"/>
+                      <a:ext cx="4819650" cy="6391275"/>
                     </a:xfrm>
                     <a:prstGeom prst="rect">
                       <a:avLst/>

</xml_diff>